<commit_message>
updated website on cv
</commit_message>
<xml_diff>
--- a/cv.docx
+++ b/cv.docx
@@ -153,16 +153,28 @@
             <w:sz w:val="21"/>
             <w:szCs w:val="21"/>
           </w:rPr>
-          <w:t>sarah.mohr@yale.edu</w:t>
+          <w:t>sarah.mohr</w:t>
+        </w:r>
+        <w:r>
+          <w:rPr>
+            <w:rStyle w:val="Hyperlink"/>
+            <w:rFonts w:ascii="Arial" w:hAnsi="Arial" w:cs="Arial"/>
+            <w:sz w:val="21"/>
+            <w:szCs w:val="21"/>
+          </w:rPr>
+          <w:t>@</w:t>
+        </w:r>
+        <w:r>
+          <w:rPr>
+            <w:rStyle w:val="Hyperlink"/>
+            <w:rFonts w:ascii="Arial" w:hAnsi="Arial" w:cs="Arial"/>
+            <w:sz w:val="21"/>
+            <w:szCs w:val="21"/>
+          </w:rPr>
+          <w:t>yale.edu</w:t>
         </w:r>
       </w:hyperlink>
       <w:r>
-        <w:rPr>
-          <w:rStyle w:val="Hyperlink"/>
-          <w:rFonts w:ascii="Arial" w:hAnsi="Arial" w:cs="Arial"/>
-          <w:sz w:val="21"/>
-          <w:szCs w:val="21"/>
-        </w:rPr>
         <w:t>;</w:t>
       </w:r>
       <w:r>
@@ -195,7 +207,7 @@
             <w:sz w:val="21"/>
             <w:szCs w:val="21"/>
           </w:rPr>
-          <w:t>https://smmohr.github.io/</w:t>
+          <w:t>https://smmohr.com/</w:t>
         </w:r>
       </w:hyperlink>
     </w:p>

</xml_diff>